<commit_message>
Se han añadido novedades a la guía 1
</commit_message>
<xml_diff>
--- a/Guia parte 1.docx
+++ b/Guia parte 1.docx
@@ -1,6 +1,6 @@
 
 <file path=word/document.xml><?xml version="1.0" encoding="utf-8"?>
-<w:document xmlns:wpc="http://schemas.microsoft.com/office/word/2010/wordprocessingCanvas" xmlns:cx="http://schemas.microsoft.com/office/drawing/2014/chartex" xmlns:cx1="http://schemas.microsoft.com/office/drawing/2015/9/8/chartex" xmlns:cx2="http://schemas.microsoft.com/office/drawing/2015/10/21/chartex" xmlns:cx3="http://schemas.microsoft.com/office/drawing/2016/5/9/chartex" xmlns:cx4="http://schemas.microsoft.com/office/drawing/2016/5/10/chartex" xmlns:cx5="http://schemas.microsoft.com/office/drawing/2016/5/11/chartex" xmlns:cx6="http://schemas.microsoft.com/office/drawing/2016/5/12/chartex" xmlns:cx7="http://schemas.microsoft.com/office/drawing/2016/5/13/chartex" xmlns:cx8="http://schemas.microsoft.com/office/drawing/2016/5/14/chartex" xmlns:mc="http://schemas.openxmlformats.org/markup-compatibility/2006" xmlns:aink="http://schemas.microsoft.com/office/drawing/2016/ink" xmlns:am3d="http://schemas.microsoft.com/office/drawing/2017/model3d" xmlns:o="urn:schemas-microsoft-com:office:office" xmlns:r="http://schemas.openxmlformats.org/officeDocument/2006/relationships" xmlns:m="http://schemas.openxmlformats.org/officeDocument/2006/math" xmlns:v="urn:schemas-microsoft-com:vml" xmlns:wp14="http://schemas.microsoft.com/office/word/2010/wordprocessingDrawing" xmlns:wp="http://schemas.openxmlformats.org/drawingml/2006/wordprocessingDrawing" xmlns:w10="urn:schemas-microsoft-com:office:word" xmlns:w="http://schemas.openxmlformats.org/wordprocessingml/2006/main" xmlns:w14="http://schemas.microsoft.com/office/word/2010/wordml" xmlns:w15="http://schemas.microsoft.com/office/word/2012/wordml" xmlns:w16cex="http://schemas.microsoft.com/office/word/2018/wordml/cex" xmlns:w16cid="http://schemas.microsoft.com/office/word/2016/wordml/cid" xmlns:w16="http://schemas.microsoft.com/office/word/2018/wordml" xmlns:w16se="http://schemas.microsoft.com/office/word/2015/wordml/symex" xmlns:wpg="http://schemas.microsoft.com/office/word/2010/wordprocessingGroup" xmlns:wpi="http://schemas.microsoft.com/office/word/2010/wordprocessingInk" xmlns:wne="http://schemas.microsoft.com/office/word/2006/wordml" xmlns:wps="http://schemas.microsoft.com/office/word/2010/wordprocessingShape" mc:Ignorable="w14 w15 w16se w16cid w16 w16cex wp14">
+<w:document xmlns:wpc="http://schemas.microsoft.com/office/word/2010/wordprocessingCanvas" xmlns:cx="http://schemas.microsoft.com/office/drawing/2014/chartex" xmlns:cx1="http://schemas.microsoft.com/office/drawing/2015/9/8/chartex" xmlns:cx2="http://schemas.microsoft.com/office/drawing/2015/10/21/chartex" xmlns:cx3="http://schemas.microsoft.com/office/drawing/2016/5/9/chartex" xmlns:cx4="http://schemas.microsoft.com/office/drawing/2016/5/10/chartex" xmlns:cx5="http://schemas.microsoft.com/office/drawing/2016/5/11/chartex" xmlns:cx6="http://schemas.microsoft.com/office/drawing/2016/5/12/chartex" xmlns:cx7="http://schemas.microsoft.com/office/drawing/2016/5/13/chartex" xmlns:cx8="http://schemas.microsoft.com/office/drawing/2016/5/14/chartex" xmlns:mc="http://schemas.openxmlformats.org/markup-compatibility/2006" xmlns:aink="http://schemas.microsoft.com/office/drawing/2016/ink" xmlns:am3d="http://schemas.microsoft.com/office/drawing/2017/model3d" xmlns:o="urn:schemas-microsoft-com:office:office" xmlns:oel="http://schemas.microsoft.com/office/2019/extlst" xmlns:r="http://schemas.openxmlformats.org/officeDocument/2006/relationships" xmlns:m="http://schemas.openxmlformats.org/officeDocument/2006/math" xmlns:v="urn:schemas-microsoft-com:vml" xmlns:wp14="http://schemas.microsoft.com/office/word/2010/wordprocessingDrawing" xmlns:wp="http://schemas.openxmlformats.org/drawingml/2006/wordprocessingDrawing" xmlns:w10="urn:schemas-microsoft-com:office:word" xmlns:w="http://schemas.openxmlformats.org/wordprocessingml/2006/main" xmlns:w14="http://schemas.microsoft.com/office/word/2010/wordml" xmlns:w15="http://schemas.microsoft.com/office/word/2012/wordml" xmlns:w16cex="http://schemas.microsoft.com/office/word/2018/wordml/cex" xmlns:w16cid="http://schemas.microsoft.com/office/word/2016/wordml/cid" xmlns:w16="http://schemas.microsoft.com/office/word/2018/wordml" xmlns:w16sdtdh="http://schemas.microsoft.com/office/word/2020/wordml/sdtdatahash" xmlns:w16se="http://schemas.microsoft.com/office/word/2015/wordml/symex" xmlns:wpg="http://schemas.microsoft.com/office/word/2010/wordprocessingGroup" xmlns:wpi="http://schemas.microsoft.com/office/word/2010/wordprocessingInk" xmlns:wne="http://schemas.microsoft.com/office/word/2006/wordml" xmlns:wps="http://schemas.microsoft.com/office/word/2010/wordprocessingShape" mc:Ignorable="w14 w15 w16se w16cid w16 w16cex w16sdtdh wp14">
   <w:body>
     <w:p>
       <w:pPr>
@@ -386,7 +386,23 @@
         </w:numPr>
       </w:pPr>
       <w:r>
-        <w:t>De los comandos allí descritos, usaremos los que aparecen resaltados a continuación:</w:t>
+        <w:t>De los comandos allí descritos, usaremos los que aparecen resaltados a continuación</w:t>
+      </w:r>
+      <w:r>
+        <w:t xml:space="preserve"> (normalmente en competencia les permiten consultar documentación oficial, pues es lo </w:t>
+      </w:r>
+      <w:r>
+        <w:lastRenderedPageBreak/>
+        <w:t>más lógico en el mundo de la programación real</w:t>
+      </w:r>
+      <w:r>
+        <w:t>. De ahí que sea muy importante saber consultarla</w:t>
+      </w:r>
+      <w:r>
+        <w:t>)</w:t>
+      </w:r>
+      <w:r>
+        <w:t>:</w:t>
       </w:r>
     </w:p>
     <w:p>
@@ -397,7 +413,6 @@
         <w:rPr>
           <w:noProof/>
         </w:rPr>
-        <w:lastRenderedPageBreak/>
         <w:drawing>
           <wp:inline distT="0" distB="0" distL="0" distR="0" wp14:anchorId="78DA94F2" wp14:editId="18F6D5D4">
             <wp:extent cx="3594100" cy="1468200"/>
@@ -490,7 +505,7 @@
     </w:p>
     <w:p>
       <w:pPr>
-        <w:ind w:left="360"/>
+        <w:pStyle w:val="Prrafodelista"/>
       </w:pPr>
     </w:p>
     <w:p>
@@ -592,6 +607,142 @@
     </w:p>
     <w:p>
       <w:pPr>
+        <w:ind w:left="360"/>
+      </w:pPr>
+      <w:r>
+        <w:rPr>
+          <w:b/>
+          <w:bCs/>
+          <w:color w:val="FF0000"/>
+        </w:rPr>
+        <w:t>**</w:t>
+      </w:r>
+      <w:r>
+        <w:rPr>
+          <w:b/>
+          <w:bCs/>
+          <w:color w:val="FF0000"/>
+        </w:rPr>
+        <w:t>Mucha atención a esto:</w:t>
+      </w:r>
+      <w:r>
+        <w:rPr>
+          <w:color w:val="FF0000"/>
+        </w:rPr>
+        <w:t xml:space="preserve"> Al haber utilizado </w:t>
+      </w:r>
+      <w:proofErr w:type="spellStart"/>
+      <w:r>
+        <w:rPr>
+          <w:color w:val="FF0000"/>
+        </w:rPr>
+        <w:t>artisan</w:t>
+      </w:r>
+      <w:proofErr w:type="spellEnd"/>
+      <w:r>
+        <w:rPr>
+          <w:color w:val="FF0000"/>
+        </w:rPr>
+        <w:t xml:space="preserve"> </w:t>
+      </w:r>
+      <w:proofErr w:type="spellStart"/>
+      <w:r>
+        <w:rPr>
+          <w:color w:val="FF0000"/>
+        </w:rPr>
+        <w:t>ui</w:t>
+      </w:r>
+      <w:proofErr w:type="spellEnd"/>
+      <w:r>
+        <w:rPr>
+          <w:color w:val="FF0000"/>
+        </w:rPr>
+        <w:t xml:space="preserve"> </w:t>
+      </w:r>
+      <w:proofErr w:type="spellStart"/>
+      <w:r>
+        <w:rPr>
+          <w:color w:val="FF0000"/>
+        </w:rPr>
+        <w:t>vue</w:t>
+      </w:r>
+      <w:proofErr w:type="spellEnd"/>
+      <w:r>
+        <w:rPr>
+          <w:color w:val="FF0000"/>
+        </w:rPr>
+        <w:t xml:space="preserve"> y </w:t>
+      </w:r>
+      <w:proofErr w:type="spellStart"/>
+      <w:r>
+        <w:rPr>
+          <w:color w:val="FF0000"/>
+        </w:rPr>
+        <w:t>npm</w:t>
+      </w:r>
+      <w:proofErr w:type="spellEnd"/>
+      <w:r>
+        <w:rPr>
+          <w:color w:val="FF0000"/>
+        </w:rPr>
+        <w:t xml:space="preserve"> </w:t>
+      </w:r>
+      <w:proofErr w:type="spellStart"/>
+      <w:r>
+        <w:rPr>
+          <w:color w:val="FF0000"/>
+        </w:rPr>
+        <w:t>install</w:t>
+      </w:r>
+      <w:proofErr w:type="spellEnd"/>
+      <w:r>
+        <w:rPr>
+          <w:color w:val="FF0000"/>
+        </w:rPr>
+        <w:t xml:space="preserve">, quedan instaladas todas las herramientas para trabajar con </w:t>
+      </w:r>
+      <w:proofErr w:type="spellStart"/>
+      <w:r>
+        <w:rPr>
+          <w:color w:val="FF0000"/>
+        </w:rPr>
+        <w:t>Vue</w:t>
+      </w:r>
+      <w:proofErr w:type="spellEnd"/>
+      <w:r>
+        <w:rPr>
+          <w:color w:val="FF0000"/>
+        </w:rPr>
+        <w:t xml:space="preserve"> </w:t>
+      </w:r>
+      <w:proofErr w:type="spellStart"/>
+      <w:r>
+        <w:rPr>
+          <w:color w:val="FF0000"/>
+        </w:rPr>
+        <w:t>Js</w:t>
+      </w:r>
+      <w:proofErr w:type="spellEnd"/>
+      <w:r>
+        <w:rPr>
+          <w:color w:val="FF0000"/>
+        </w:rPr>
+        <w:t xml:space="preserve"> integrado en Laravel</w:t>
+      </w:r>
+      <w:r>
+        <w:t xml:space="preserve">. Además, estaré generando un módulo de autenticación que bien </w:t>
+      </w:r>
+      <w:proofErr w:type="spellStart"/>
+      <w:r>
+        <w:t>pre-creado</w:t>
+      </w:r>
+      <w:proofErr w:type="spellEnd"/>
+      <w:r>
+        <w:t>, lo cual es una maravilla, pues trae ya todos los procesos de seguridad, recuperación de clave, etc.</w:t>
+      </w:r>
+    </w:p>
+    <w:p>
+      <w:pPr>
         <w:pStyle w:val="Prrafodelista"/>
         <w:numPr>
           <w:ilvl w:val="0"/>
@@ -631,7 +782,15 @@
         <w:ind w:left="360"/>
       </w:pPr>
       <w:r>
-        <w:t xml:space="preserve">Es importante tener dos terminales abiertas, si es posible en el mismo Visual Studio. En una terminal se ejecuta el servidor de </w:t>
+        <w:rPr>
+          <w:b/>
+          <w:bCs/>
+          <w:color w:val="00B050"/>
+        </w:rPr>
+        <w:t>Es importante tener dos terminales abiertas</w:t>
+      </w:r>
+      <w:r>
+        <w:t xml:space="preserve">, si es posible en el mismo Visual Studio. En una terminal se ejecuta el servidor de </w:t>
       </w:r>
       <w:proofErr w:type="spellStart"/>
       <w:r>
@@ -723,6 +882,7 @@
         <w:rPr>
           <w:noProof/>
         </w:rPr>
+        <w:lastRenderedPageBreak/>
         <w:drawing>
           <wp:inline distT="0" distB="0" distL="0" distR="0" wp14:anchorId="48415325" wp14:editId="2579CEED">
             <wp:extent cx="5612130" cy="1441450"/>
@@ -791,7 +951,6 @@
         <w:rPr>
           <w:noProof/>
         </w:rPr>
-        <w:lastRenderedPageBreak/>
         <w:drawing>
           <wp:inline distT="0" distB="0" distL="0" distR="0" wp14:anchorId="48CB50F9" wp14:editId="5482E929">
             <wp:extent cx="2349753" cy="1289050"/>
@@ -1093,6 +1252,7 @@
         </w:numPr>
       </w:pPr>
       <w:r>
+        <w:lastRenderedPageBreak/>
         <w:t>Modificamos el archivo de migración para Contactos, con los siguientes campos:</w:t>
       </w:r>
     </w:p>
@@ -1147,7 +1307,6 @@
         </w:numPr>
       </w:pPr>
       <w:r>
-        <w:lastRenderedPageBreak/>
         <w:t xml:space="preserve">Vamos a la ruta </w:t>
       </w:r>
       <w:proofErr w:type="spellStart"/>
@@ -1390,6 +1549,7 @@
         <w:rPr>
           <w:noProof/>
         </w:rPr>
+        <w:lastRenderedPageBreak/>
         <w:drawing>
           <wp:inline distT="0" distB="0" distL="0" distR="0" wp14:anchorId="42CFC7E1" wp14:editId="14946ABA">
             <wp:extent cx="3978233" cy="427486"/>
@@ -1484,8 +1644,6 @@
       <w:pPr>
         <w:ind w:left="360"/>
       </w:pPr>
-      <w:bookmarkStart w:id="0" w:name="_GoBack"/>
-      <w:bookmarkEnd w:id="0"/>
     </w:p>
     <w:p/>
     <w:p/>
@@ -1500,7 +1658,7 @@
 </file>
 
 <file path=word/numbering.xml><?xml version="1.0" encoding="utf-8"?>
-<w:numbering xmlns:wpc="http://schemas.microsoft.com/office/word/2010/wordprocessingCanvas" xmlns:cx="http://schemas.microsoft.com/office/drawing/2014/chartex" xmlns:cx1="http://schemas.microsoft.com/office/drawing/2015/9/8/chartex" xmlns:cx2="http://schemas.microsoft.com/office/drawing/2015/10/21/chartex" xmlns:cx3="http://schemas.microsoft.com/office/drawing/2016/5/9/chartex" xmlns:cx4="http://schemas.microsoft.com/office/drawing/2016/5/10/chartex" xmlns:cx5="http://schemas.microsoft.com/office/drawing/2016/5/11/chartex" xmlns:cx6="http://schemas.microsoft.com/office/drawing/2016/5/12/chartex" xmlns:cx7="http://schemas.microsoft.com/office/drawing/2016/5/13/chartex" xmlns:cx8="http://schemas.microsoft.com/office/drawing/2016/5/14/chartex" xmlns:mc="http://schemas.openxmlformats.org/markup-compatibility/2006" xmlns:aink="http://schemas.microsoft.com/office/drawing/2016/ink" xmlns:am3d="http://schemas.microsoft.com/office/drawing/2017/model3d" xmlns:o="urn:schemas-microsoft-com:office:office" xmlns:r="http://schemas.openxmlformats.org/officeDocument/2006/relationships" xmlns:m="http://schemas.openxmlformats.org/officeDocument/2006/math" xmlns:v="urn:schemas-microsoft-com:vml" xmlns:wp14="http://schemas.microsoft.com/office/word/2010/wordprocessingDrawing" xmlns:wp="http://schemas.openxmlformats.org/drawingml/2006/wordprocessingDrawing" xmlns:w10="urn:schemas-microsoft-com:office:word" xmlns:w="http://schemas.openxmlformats.org/wordprocessingml/2006/main" xmlns:w14="http://schemas.microsoft.com/office/word/2010/wordml" xmlns:w15="http://schemas.microsoft.com/office/word/2012/wordml" xmlns:w16cex="http://schemas.microsoft.com/office/word/2018/wordml/cex" xmlns:w16cid="http://schemas.microsoft.com/office/word/2016/wordml/cid" xmlns:w16="http://schemas.microsoft.com/office/word/2018/wordml" xmlns:w16se="http://schemas.microsoft.com/office/word/2015/wordml/symex" xmlns:wpg="http://schemas.microsoft.com/office/word/2010/wordprocessingGroup" xmlns:wpi="http://schemas.microsoft.com/office/word/2010/wordprocessingInk" xmlns:wne="http://schemas.microsoft.com/office/word/2006/wordml" xmlns:wps="http://schemas.microsoft.com/office/word/2010/wordprocessingShape" mc:Ignorable="w14 w15 w16se w16cid w16 w16cex wp14">
+<w:numbering xmlns:wpc="http://schemas.microsoft.com/office/word/2010/wordprocessingCanvas" xmlns:cx="http://schemas.microsoft.com/office/drawing/2014/chartex" xmlns:cx1="http://schemas.microsoft.com/office/drawing/2015/9/8/chartex" xmlns:cx2="http://schemas.microsoft.com/office/drawing/2015/10/21/chartex" xmlns:cx3="http://schemas.microsoft.com/office/drawing/2016/5/9/chartex" xmlns:cx4="http://schemas.microsoft.com/office/drawing/2016/5/10/chartex" xmlns:cx5="http://schemas.microsoft.com/office/drawing/2016/5/11/chartex" xmlns:cx6="http://schemas.microsoft.com/office/drawing/2016/5/12/chartex" xmlns:cx7="http://schemas.microsoft.com/office/drawing/2016/5/13/chartex" xmlns:cx8="http://schemas.microsoft.com/office/drawing/2016/5/14/chartex" xmlns:mc="http://schemas.openxmlformats.org/markup-compatibility/2006" xmlns:aink="http://schemas.microsoft.com/office/drawing/2016/ink" xmlns:am3d="http://schemas.microsoft.com/office/drawing/2017/model3d" xmlns:o="urn:schemas-microsoft-com:office:office" xmlns:oel="http://schemas.microsoft.com/office/2019/extlst" xmlns:r="http://schemas.openxmlformats.org/officeDocument/2006/relationships" xmlns:m="http://schemas.openxmlformats.org/officeDocument/2006/math" xmlns:v="urn:schemas-microsoft-com:vml" xmlns:wp14="http://schemas.microsoft.com/office/word/2010/wordprocessingDrawing" xmlns:wp="http://schemas.openxmlformats.org/drawingml/2006/wordprocessingDrawing" xmlns:w10="urn:schemas-microsoft-com:office:word" xmlns:w="http://schemas.openxmlformats.org/wordprocessingml/2006/main" xmlns:w14="http://schemas.microsoft.com/office/word/2010/wordml" xmlns:w15="http://schemas.microsoft.com/office/word/2012/wordml" xmlns:w16cex="http://schemas.microsoft.com/office/word/2018/wordml/cex" xmlns:w16cid="http://schemas.microsoft.com/office/word/2016/wordml/cid" xmlns:w16="http://schemas.microsoft.com/office/word/2018/wordml" xmlns:w16sdtdh="http://schemas.microsoft.com/office/word/2020/wordml/sdtdatahash" xmlns:w16se="http://schemas.microsoft.com/office/word/2015/wordml/symex" xmlns:wpg="http://schemas.microsoft.com/office/word/2010/wordprocessingGroup" xmlns:wpi="http://schemas.microsoft.com/office/word/2010/wordprocessingInk" xmlns:wne="http://schemas.microsoft.com/office/word/2006/wordml" xmlns:wps="http://schemas.microsoft.com/office/word/2010/wordprocessingShape" mc:Ignorable="w14 w15 w16se w16cid w16 w16cex w16sdtdh wp14">
   <w:abstractNum w:abstractNumId="0" w15:restartNumberingAfterBreak="0">
     <w:nsid w:val="335B7057"/>
     <w:multiLevelType w:val="hybridMultilevel"/>
@@ -1679,17 +1837,17 @@
       </w:pPr>
     </w:lvl>
   </w:abstractNum>
-  <w:num w:numId="1">
+  <w:num w:numId="1" w16cid:durableId="76564589">
     <w:abstractNumId w:val="1"/>
   </w:num>
-  <w:num w:numId="2">
+  <w:num w:numId="2" w16cid:durableId="116218032">
     <w:abstractNumId w:val="0"/>
   </w:num>
 </w:numbering>
 </file>
 
 <file path=word/styles.xml><?xml version="1.0" encoding="utf-8"?>
-<w:styles xmlns:mc="http://schemas.openxmlformats.org/markup-compatibility/2006" xmlns:r="http://schemas.openxmlformats.org/officeDocument/2006/relationships" xmlns:w="http://schemas.openxmlformats.org/wordprocessingml/2006/main" xmlns:w14="http://schemas.microsoft.com/office/word/2010/wordml" xmlns:w15="http://schemas.microsoft.com/office/word/2012/wordml" xmlns:w16cex="http://schemas.microsoft.com/office/word/2018/wordml/cex" xmlns:w16cid="http://schemas.microsoft.com/office/word/2016/wordml/cid" xmlns:w16="http://schemas.microsoft.com/office/word/2018/wordml" xmlns:w16se="http://schemas.microsoft.com/office/word/2015/wordml/symex" mc:Ignorable="w14 w15 w16se w16cid w16 w16cex">
+<w:styles xmlns:mc="http://schemas.openxmlformats.org/markup-compatibility/2006" xmlns:r="http://schemas.openxmlformats.org/officeDocument/2006/relationships" xmlns:w="http://schemas.openxmlformats.org/wordprocessingml/2006/main" xmlns:w14="http://schemas.microsoft.com/office/word/2010/wordml" xmlns:w15="http://schemas.microsoft.com/office/word/2012/wordml" xmlns:w16cex="http://schemas.microsoft.com/office/word/2018/wordml/cex" xmlns:w16cid="http://schemas.microsoft.com/office/word/2016/wordml/cid" xmlns:w16="http://schemas.microsoft.com/office/word/2018/wordml" xmlns:w16sdtdh="http://schemas.microsoft.com/office/word/2020/wordml/sdtdatahash" xmlns:w16se="http://schemas.microsoft.com/office/word/2015/wordml/symex" mc:Ignorable="w14 w15 w16se w16cid w16 w16cex w16sdtdh">
   <w:docDefaults>
     <w:rPrDefault>
       <w:rPr>

</xml_diff>

<commit_message>
Se dio funcionalidad para traer todos los contactos al compontente Vue
</commit_message>
<xml_diff>
--- a/Guia parte 1.docx
+++ b/Guia parte 1.docx
@@ -26,24 +26,14 @@
         </w:numPr>
       </w:pPr>
       <w:r>
-        <w:t xml:space="preserve">Creamos el proyecto Laravel con el nombre </w:t>
-      </w:r>
-      <w:proofErr w:type="spellStart"/>
-      <w:r>
-        <w:t>Contactos</w:t>
+        <w:t>Creamos el proyecto Laravel con el nombre Contactos</w:t>
       </w:r>
       <w:r>
         <w:t>_Laravel_vue</w:t>
       </w:r>
-      <w:proofErr w:type="spellEnd"/>
-      <w:r>
-        <w:t xml:space="preserve">, en </w:t>
-      </w:r>
-      <w:proofErr w:type="spellStart"/>
-      <w:r>
-        <w:t>htdocs</w:t>
-      </w:r>
-      <w:proofErr w:type="spellEnd"/>
+      <w:r>
+        <w:t>, en htdocs</w:t>
+      </w:r>
     </w:p>
     <w:p>
       <w:pPr>
@@ -54,23 +44,7 @@
         </w:numPr>
       </w:pPr>
       <w:r>
-        <w:t>Verificamos que el Proyecto inicia con normalidad en el servidor de Laravel (</w:t>
-      </w:r>
-      <w:proofErr w:type="spellStart"/>
-      <w:r>
-        <w:t>php</w:t>
-      </w:r>
-      <w:proofErr w:type="spellEnd"/>
-      <w:r>
-        <w:t xml:space="preserve"> </w:t>
-      </w:r>
-      <w:proofErr w:type="spellStart"/>
-      <w:r>
-        <w:t>artisan</w:t>
-      </w:r>
-      <w:proofErr w:type="spellEnd"/>
-      <w:r>
-        <w:t xml:space="preserve"> serve).</w:t>
+        <w:t>Verificamos que el Proyecto inicia con normalidad en el servidor de Laravel (php artisan serve).</w:t>
       </w:r>
     </w:p>
     <w:p>
@@ -82,16 +56,11 @@
         </w:numPr>
       </w:pPr>
       <w:r>
-        <w:t xml:space="preserve">En la terminal ingresamos a la ruta del proyecto con cd </w:t>
-      </w:r>
-      <w:proofErr w:type="spellStart"/>
-      <w:r>
-        <w:t>Contactos</w:t>
+        <w:t>En la terminal ingresamos a la ruta del proyecto con cd Contactos</w:t>
       </w:r>
       <w:r>
         <w:t>_Laravel_vue</w:t>
       </w:r>
-      <w:proofErr w:type="spellEnd"/>
       <w:r>
         <w:t xml:space="preserve">. </w:t>
       </w:r>
@@ -105,37 +74,8 @@
         </w:numPr>
       </w:pPr>
       <w:r>
-        <w:t xml:space="preserve">Instalamos el módulo de autenticación tradicional de Laravel con el comando </w:t>
-      </w:r>
-      <w:proofErr w:type="spellStart"/>
-      <w:r>
-        <w:t>composer</w:t>
-      </w:r>
-      <w:proofErr w:type="spellEnd"/>
-      <w:r>
-        <w:t xml:space="preserve"> </w:t>
-      </w:r>
-      <w:proofErr w:type="spellStart"/>
-      <w:r>
-        <w:t>require</w:t>
-      </w:r>
-      <w:proofErr w:type="spellEnd"/>
-      <w:r>
-        <w:t xml:space="preserve"> </w:t>
-      </w:r>
-      <w:proofErr w:type="spellStart"/>
-      <w:r>
-        <w:t>laravel</w:t>
-      </w:r>
-      <w:proofErr w:type="spellEnd"/>
-      <w:r>
-        <w:t>/</w:t>
-      </w:r>
-      <w:proofErr w:type="spellStart"/>
-      <w:r>
-        <w:t>ui</w:t>
-      </w:r>
-      <w:proofErr w:type="spellEnd"/>
+        <w:t>Instalamos el módulo de autenticación tradicional de Laravel con el comando composer require laravel/ui</w:t>
+      </w:r>
     </w:p>
     <w:p>
       <w:pPr>
@@ -192,15 +132,7 @@
         </w:numPr>
       </w:pPr>
       <w:r>
-        <w:t xml:space="preserve">Abrimos el proyecto en Visual Studio </w:t>
-      </w:r>
-      <w:proofErr w:type="spellStart"/>
-      <w:r>
-        <w:t>Code</w:t>
-      </w:r>
-      <w:proofErr w:type="spellEnd"/>
-      <w:r>
-        <w:t>.</w:t>
+        <w:t>Abrimos el proyecto en Visual Studio Code.</w:t>
       </w:r>
     </w:p>
     <w:p>
@@ -212,31 +144,7 @@
         </w:numPr>
       </w:pPr>
       <w:r>
-        <w:t xml:space="preserve">Verificamos en </w:t>
-      </w:r>
-      <w:proofErr w:type="spellStart"/>
-      <w:r>
-        <w:t>vendor</w:t>
-      </w:r>
-      <w:proofErr w:type="spellEnd"/>
-      <w:r>
-        <w:t>/</w:t>
-      </w:r>
-      <w:proofErr w:type="spellStart"/>
-      <w:r>
-        <w:t>laravel</w:t>
-      </w:r>
-      <w:proofErr w:type="spellEnd"/>
-      <w:r>
-        <w:t xml:space="preserve"> que esté la carpeta </w:t>
-      </w:r>
-      <w:proofErr w:type="spellStart"/>
-      <w:r>
-        <w:t>ui</w:t>
-      </w:r>
-      <w:proofErr w:type="spellEnd"/>
-      <w:r>
-        <w:t>. Esta se creó con el comando del punto 4.</w:t>
+        <w:t>Verificamos en vendor/laravel que esté la carpeta ui. Esta se creó con el comando del punto 4.</w:t>
       </w:r>
     </w:p>
     <w:p>
@@ -355,15 +263,7 @@
         <w:t>Consultamo</w:t>
       </w:r>
       <w:r>
-        <w:t>s la documentación oficial de Laravel/</w:t>
-      </w:r>
-      <w:proofErr w:type="spellStart"/>
-      <w:r>
-        <w:t>ui</w:t>
-      </w:r>
-      <w:proofErr w:type="spellEnd"/>
-      <w:r>
-        <w:t xml:space="preserve"> en GitHub</w:t>
+        <w:t>s la documentación oficial de Laravel/ui en GitHub</w:t>
       </w:r>
       <w:r>
         <w:t xml:space="preserve"> </w:t>
@@ -517,47 +417,7 @@
         </w:numPr>
       </w:pPr>
       <w:r>
-        <w:t xml:space="preserve">Ejecutamos </w:t>
-      </w:r>
-      <w:proofErr w:type="spellStart"/>
-      <w:r>
-        <w:t>npm</w:t>
-      </w:r>
-      <w:proofErr w:type="spellEnd"/>
-      <w:r>
-        <w:t xml:space="preserve"> </w:t>
-      </w:r>
-      <w:proofErr w:type="spellStart"/>
-      <w:r>
-        <w:t>install</w:t>
-      </w:r>
-      <w:proofErr w:type="spellEnd"/>
-      <w:r>
-        <w:t xml:space="preserve"> en la terminal. Advertencia: Se debe tener primero instalado </w:t>
-      </w:r>
-      <w:proofErr w:type="spellStart"/>
-      <w:r>
-        <w:t>node</w:t>
-      </w:r>
-      <w:proofErr w:type="spellEnd"/>
-      <w:r>
-        <w:t xml:space="preserve"> </w:t>
-      </w:r>
-      <w:proofErr w:type="spellStart"/>
-      <w:r>
-        <w:t>js</w:t>
-      </w:r>
-      <w:proofErr w:type="spellEnd"/>
-      <w:r>
-        <w:t xml:space="preserve"> para hacer esto. Se puede verificar en la terminal si está instalado con </w:t>
-      </w:r>
-      <w:proofErr w:type="spellStart"/>
-      <w:r>
-        <w:t>npm</w:t>
-      </w:r>
-      <w:proofErr w:type="spellEnd"/>
-      <w:r>
-        <w:t xml:space="preserve"> -v</w:t>
+        <w:t>Ejecutamos npm install en la terminal. Advertencia: Se debe tener primero instalado node js para hacer esto. Se puede verificar en la terminal si está instalado con npm -v</w:t>
       </w:r>
     </w:p>
     <w:p>
@@ -631,114 +491,26 @@
         </w:rPr>
         <w:t xml:space="preserve"> Al haber utilizado </w:t>
       </w:r>
-      <w:proofErr w:type="spellStart"/>
       <w:r>
         <w:rPr>
           <w:color w:val="FF0000"/>
         </w:rPr>
-        <w:t>artisan</w:t>
-      </w:r>
-      <w:proofErr w:type="spellEnd"/>
-      <w:r>
-        <w:rPr>
-          <w:color w:val="FF0000"/>
-        </w:rPr>
-        <w:t xml:space="preserve"> </w:t>
-      </w:r>
-      <w:proofErr w:type="spellStart"/>
-      <w:r>
-        <w:rPr>
-          <w:color w:val="FF0000"/>
-        </w:rPr>
-        <w:t>ui</w:t>
-      </w:r>
-      <w:proofErr w:type="spellEnd"/>
-      <w:r>
-        <w:rPr>
-          <w:color w:val="FF0000"/>
-        </w:rPr>
-        <w:t xml:space="preserve"> </w:t>
-      </w:r>
-      <w:proofErr w:type="spellStart"/>
-      <w:r>
-        <w:rPr>
-          <w:color w:val="FF0000"/>
-        </w:rPr>
-        <w:t>vue</w:t>
-      </w:r>
-      <w:proofErr w:type="spellEnd"/>
-      <w:r>
-        <w:rPr>
-          <w:color w:val="FF0000"/>
-        </w:rPr>
-        <w:t xml:space="preserve"> y </w:t>
-      </w:r>
-      <w:proofErr w:type="spellStart"/>
-      <w:r>
-        <w:rPr>
-          <w:color w:val="FF0000"/>
-        </w:rPr>
-        <w:t>npm</w:t>
-      </w:r>
-      <w:proofErr w:type="spellEnd"/>
-      <w:r>
-        <w:rPr>
-          <w:color w:val="FF0000"/>
-        </w:rPr>
-        <w:t xml:space="preserve"> </w:t>
-      </w:r>
-      <w:proofErr w:type="spellStart"/>
-      <w:r>
-        <w:rPr>
-          <w:color w:val="FF0000"/>
-        </w:rPr>
-        <w:t>install</w:t>
-      </w:r>
-      <w:proofErr w:type="spellEnd"/>
-      <w:r>
-        <w:rPr>
-          <w:color w:val="FF0000"/>
-        </w:rPr>
-        <w:t xml:space="preserve">, quedan instaladas todas las herramientas para trabajar con </w:t>
-      </w:r>
-      <w:proofErr w:type="spellStart"/>
-      <w:r>
-        <w:rPr>
-          <w:color w:val="FF0000"/>
-        </w:rPr>
-        <w:t>Vue</w:t>
-      </w:r>
-      <w:proofErr w:type="spellEnd"/>
-      <w:r>
-        <w:rPr>
-          <w:color w:val="FF0000"/>
-        </w:rPr>
-        <w:t xml:space="preserve"> </w:t>
-      </w:r>
-      <w:proofErr w:type="spellStart"/>
-      <w:r>
-        <w:rPr>
-          <w:color w:val="FF0000"/>
-        </w:rPr>
-        <w:t>Js</w:t>
-      </w:r>
-      <w:proofErr w:type="spellEnd"/>
-      <w:r>
-        <w:rPr>
-          <w:color w:val="FF0000"/>
-        </w:rPr>
-        <w:t xml:space="preserve"> integrado en Laravel</w:t>
-      </w:r>
-      <w:r>
-        <w:t xml:space="preserve">. Además, estaré generando un módulo de autenticación que bien </w:t>
-      </w:r>
-      <w:proofErr w:type="spellStart"/>
-      <w:r>
-        <w:t>pre-creado</w:t>
-      </w:r>
-      <w:proofErr w:type="spellEnd"/>
-      <w:r>
-        <w:t>, lo cual es una maravilla, pues trae ya todos los procesos de seguridad, recuperación de clave, etc.</w:t>
+        <w:t>artisan ui vue y npm install, quedan instaladas todas las herramientas para trabajar con Vue Js integrado en Laravel</w:t>
+      </w:r>
+      <w:r>
+        <w:t xml:space="preserve">. Además, </w:t>
+      </w:r>
+      <w:r>
+        <w:t>estaremos</w:t>
+      </w:r>
+      <w:r>
+        <w:t xml:space="preserve"> generando un módulo de autenticación que </w:t>
+      </w:r>
+      <w:r>
+        <w:t>viene</w:t>
+      </w:r>
+      <w:r>
+        <w:t xml:space="preserve"> pre-creado, lo cual es una maravilla, pues trae ya todos los procesos de seguridad, recuperación de clave, etc.</w:t>
       </w:r>
     </w:p>
     <w:p>
@@ -750,31 +522,7 @@
         </w:numPr>
       </w:pPr>
       <w:r>
-        <w:t xml:space="preserve">Por </w:t>
-      </w:r>
-      <w:proofErr w:type="gramStart"/>
-      <w:r>
-        <w:t>último</w:t>
-      </w:r>
-      <w:proofErr w:type="gramEnd"/>
-      <w:r>
-        <w:t xml:space="preserve"> ejecutamos el comando </w:t>
-      </w:r>
-      <w:proofErr w:type="spellStart"/>
-      <w:r>
-        <w:t>npm</w:t>
-      </w:r>
-      <w:proofErr w:type="spellEnd"/>
-      <w:r>
-        <w:t xml:space="preserve"> run </w:t>
-      </w:r>
-      <w:proofErr w:type="spellStart"/>
-      <w:r>
-        <w:t>dev</w:t>
-      </w:r>
-      <w:proofErr w:type="spellEnd"/>
-      <w:r>
-        <w:t xml:space="preserve">. </w:t>
+        <w:t xml:space="preserve">Por último ejecutamos el comando npm run dev. </w:t>
       </w:r>
     </w:p>
     <w:p>
@@ -790,73 +538,19 @@
         <w:t>Es importante tener dos terminales abiertas</w:t>
       </w:r>
       <w:r>
-        <w:t xml:space="preserve">, si es posible en el mismo Visual Studio. En una terminal se ejecuta el servidor de </w:t>
-      </w:r>
-      <w:proofErr w:type="spellStart"/>
-      <w:r>
-        <w:t>backend</w:t>
-      </w:r>
-      <w:proofErr w:type="spellEnd"/>
-      <w:r>
-        <w:t xml:space="preserve"> con el comando </w:t>
-      </w:r>
-      <w:proofErr w:type="spellStart"/>
-      <w:r>
-        <w:t>php</w:t>
-      </w:r>
-      <w:proofErr w:type="spellEnd"/>
-      <w:r>
-        <w:t xml:space="preserve"> </w:t>
-      </w:r>
-      <w:proofErr w:type="spellStart"/>
-      <w:r>
-        <w:t>artisan</w:t>
-      </w:r>
-      <w:proofErr w:type="spellEnd"/>
-      <w:r>
-        <w:t xml:space="preserve"> serve y en la otra terminal se ejecuta el comando </w:t>
-      </w:r>
-      <w:proofErr w:type="spellStart"/>
+        <w:t xml:space="preserve">, si es posible en el mismo Visual Studio. En una terminal se ejecuta el servidor de backend con el comando php artisan serve y en la otra terminal se ejecuta el comando </w:t>
+      </w:r>
       <w:r>
         <w:rPr>
           <w:highlight w:val="yellow"/>
         </w:rPr>
-        <w:t>npm</w:t>
-      </w:r>
-      <w:proofErr w:type="spellEnd"/>
+        <w:t>npm run dev</w:t>
+      </w:r>
       <w:r>
         <w:rPr>
           <w:highlight w:val="yellow"/>
         </w:rPr>
-        <w:t xml:space="preserve"> run </w:t>
-      </w:r>
-      <w:proofErr w:type="spellStart"/>
-      <w:r>
-        <w:rPr>
-          <w:highlight w:val="yellow"/>
-        </w:rPr>
-        <w:t>dev</w:t>
-      </w:r>
-      <w:proofErr w:type="spellEnd"/>
-      <w:r>
-        <w:rPr>
-          <w:highlight w:val="yellow"/>
-        </w:rPr>
-        <w:t xml:space="preserve">, para que el </w:t>
-      </w:r>
-      <w:proofErr w:type="spellStart"/>
-      <w:r>
-        <w:rPr>
-          <w:highlight w:val="yellow"/>
-        </w:rPr>
-        <w:t>frontend</w:t>
-      </w:r>
-      <w:proofErr w:type="spellEnd"/>
-      <w:r>
-        <w:rPr>
-          <w:highlight w:val="yellow"/>
-        </w:rPr>
-        <w:t xml:space="preserve"> también esté activo</w:t>
+        <w:t>, para que el frontend también esté activo</w:t>
       </w:r>
       <w:r>
         <w:t>. Si ambos servidores no están corriendo, no se puede usar el módulo de autenticación en Laravel.</w:t>
@@ -929,15 +623,7 @@
         </w:numPr>
       </w:pPr>
       <w:r>
-        <w:t>En el archivo .</w:t>
-      </w:r>
-      <w:proofErr w:type="spellStart"/>
-      <w:r>
-        <w:t>env</w:t>
-      </w:r>
-      <w:proofErr w:type="spellEnd"/>
-      <w:r>
-        <w:t xml:space="preserve"> del proyecto definimos cómo queremos que se llame la base de datos.</w:t>
+        <w:t>En el archivo .env del proyecto definimos cómo queremos que se llame la base de datos.</w:t>
       </w:r>
       <w:r>
         <w:t xml:space="preserve"> En este ejemplo, se deja el nombre corto Contactos</w:t>
@@ -997,18 +683,10 @@
         </w:numPr>
       </w:pPr>
       <w:r>
-        <w:t xml:space="preserve">En </w:t>
-      </w:r>
-      <w:proofErr w:type="spellStart"/>
-      <w:r>
-        <w:t>p</w:t>
-      </w:r>
-      <w:r>
-        <w:t>hpmyadmin</w:t>
-      </w:r>
-      <w:proofErr w:type="spellEnd"/>
-      <w:r>
-        <w:t xml:space="preserve"> creamos la base de datos con ese nombre.</w:t>
+        <w:t>En p</w:t>
+      </w:r>
+      <w:r>
+        <w:t>hpmyadmin creamos la base de datos con ese nombre.</w:t>
       </w:r>
     </w:p>
     <w:p>
@@ -1020,31 +698,7 @@
         </w:numPr>
       </w:pPr>
       <w:r>
-        <w:t xml:space="preserve">Luego hacemos la migración </w:t>
-      </w:r>
-      <w:proofErr w:type="spellStart"/>
-      <w:r>
-        <w:t>php</w:t>
-      </w:r>
-      <w:proofErr w:type="spellEnd"/>
-      <w:r>
-        <w:t xml:space="preserve"> </w:t>
-      </w:r>
-      <w:proofErr w:type="spellStart"/>
-      <w:r>
-        <w:t>artisan</w:t>
-      </w:r>
-      <w:proofErr w:type="spellEnd"/>
-      <w:r>
-        <w:t xml:space="preserve"> </w:t>
-      </w:r>
-      <w:proofErr w:type="spellStart"/>
-      <w:r>
-        <w:t>migrate</w:t>
-      </w:r>
-      <w:proofErr w:type="spellEnd"/>
-      <w:r>
-        <w:t>, desde la terminal de Visual Studio.</w:t>
+        <w:t>Luego hacemos la migración php artisan migrate, desde la terminal de Visual Studio.</w:t>
       </w:r>
     </w:p>
     <w:p>
@@ -1092,34 +746,10 @@
         <w:t>Vamos a crear un modelo</w:t>
       </w:r>
       <w:r>
-        <w:t xml:space="preserve"> para </w:t>
-      </w:r>
-      <w:proofErr w:type="spellStart"/>
-      <w:r>
-        <w:t>Contact</w:t>
-      </w:r>
-      <w:proofErr w:type="spellEnd"/>
-      <w:r>
-        <w:t xml:space="preserve"> (ya que como recordará el objetivo es construir una aplicación de Agenda de Contactos, de ahí el nombre </w:t>
-      </w:r>
-      <w:proofErr w:type="spellStart"/>
-      <w:r>
-        <w:t>Contact</w:t>
-      </w:r>
-      <w:proofErr w:type="spellEnd"/>
-      <w:r>
-        <w:t>)</w:t>
-      </w:r>
-      <w:r>
-        <w:t xml:space="preserve">, pero además crearemos su respectiva migración (m). Además, crearemos su </w:t>
-      </w:r>
-      <w:proofErr w:type="spellStart"/>
-      <w:r>
-        <w:t>factory</w:t>
-      </w:r>
-      <w:proofErr w:type="spellEnd"/>
-      <w:r>
-        <w:t xml:space="preserve"> (f) y su controlador de recursos (r). Finalmente, indicaremos que los recursos del controlador sean de tipo API. </w:t>
+        <w:t xml:space="preserve"> para Contact (ya que como recordará el objetivo es construir una aplicación de Agenda de Contactos, de ahí el nombre Contact)</w:t>
+      </w:r>
+      <w:r>
+        <w:t xml:space="preserve">, pero además crearemos su respectiva migración (m). Además, crearemos su factory (f) y su controlador de recursos (r). Finalmente, indicaremos que los recursos del controlador sean de tipo API. </w:t>
       </w:r>
     </w:p>
     <w:p>
@@ -1232,15 +862,7 @@
     </w:p>
     <w:p>
       <w:r>
-        <w:t xml:space="preserve">Aclaración: Un </w:t>
-      </w:r>
-      <w:proofErr w:type="spellStart"/>
-      <w:r>
-        <w:t>factory</w:t>
-      </w:r>
-      <w:proofErr w:type="spellEnd"/>
-      <w:r>
-        <w:t xml:space="preserve"> nos permitirá crear datos de prueba o falsos para la base de datos, y así probar con mayor rapidez el funcionamiento de nuestra aplicación.</w:t>
+        <w:t>Aclaración: Un factory nos permitirá crear datos de prueba o falsos para la base de datos, y así probar con mayor rapidez el funcionamiento de nuestra aplicación.</w:t>
       </w:r>
     </w:p>
     <w:p>
@@ -1307,39 +929,7 @@
         </w:numPr>
       </w:pPr>
       <w:r>
-        <w:t xml:space="preserve">Vamos a la ruta </w:t>
-      </w:r>
-      <w:proofErr w:type="spellStart"/>
-      <w:r>
-        <w:t>database</w:t>
-      </w:r>
-      <w:proofErr w:type="spellEnd"/>
-      <w:r>
-        <w:t>/</w:t>
-      </w:r>
-      <w:proofErr w:type="spellStart"/>
-      <w:r>
-        <w:t>factories</w:t>
-      </w:r>
-      <w:proofErr w:type="spellEnd"/>
-      <w:r>
-        <w:t xml:space="preserve"> y ubicamos </w:t>
-      </w:r>
-      <w:proofErr w:type="spellStart"/>
-      <w:r>
-        <w:t>ContactFactory</w:t>
-      </w:r>
-      <w:proofErr w:type="spellEnd"/>
-      <w:r>
-        <w:t xml:space="preserve">, y especificamos los datos falsos que queremos insertar en la tabla </w:t>
-      </w:r>
-      <w:proofErr w:type="spellStart"/>
-      <w:r>
-        <w:t>Contatcts</w:t>
-      </w:r>
-      <w:proofErr w:type="spellEnd"/>
-      <w:r>
-        <w:t xml:space="preserve"> así:</w:t>
+        <w:t>Vamos a la ruta database/factories y ubicamos ContactFactory, y especificamos los datos falsos que queremos insertar en la tabla Contatcts así:</w:t>
       </w:r>
     </w:p>
     <w:p>
@@ -1399,15 +989,7 @@
         <w:t>Aclaración</w:t>
       </w:r>
       <w:r>
-        <w:t xml:space="preserve">: Como podemos ver, </w:t>
-      </w:r>
-      <w:proofErr w:type="spellStart"/>
-      <w:r>
-        <w:t>faker</w:t>
-      </w:r>
-      <w:proofErr w:type="spellEnd"/>
-      <w:r>
-        <w:t xml:space="preserve"> provee una serie de tipos de datos predeterminados (en inglés) que permitirán precisamente llenar con ese tipo de datos de prueba la tabla. Por ejemplo, </w:t>
+        <w:t xml:space="preserve">: Como podemos ver, faker provee una serie de tipos de datos predeterminados (en inglés) que permitirán precisamente llenar con ese tipo de datos de prueba la tabla. Por ejemplo, </w:t>
       </w:r>
       <w:r>
         <w:t>name()</w:t>
@@ -1416,23 +998,7 @@
         <w:t xml:space="preserve"> generará n</w:t>
       </w:r>
       <w:r>
-        <w:t xml:space="preserve">ombres al azar, </w:t>
-      </w:r>
-      <w:proofErr w:type="spellStart"/>
-      <w:r>
-        <w:t>lastName</w:t>
-      </w:r>
-      <w:proofErr w:type="spellEnd"/>
-      <w:r>
-        <w:t xml:space="preserve">() apellidos al azar, o </w:t>
-      </w:r>
-      <w:proofErr w:type="spellStart"/>
-      <w:r>
-        <w:t>randomElement</w:t>
-      </w:r>
-      <w:proofErr w:type="spellEnd"/>
-      <w:r>
-        <w:t xml:space="preserve"> ingresará aleatoriamente lo que nosotros especifiquemos, en este caso algunas veces ingresará el teléfono 123456789 y otras veces ingresará 987654321.</w:t>
+        <w:t>ombres al azar, lastName() apellidos al azar, o randomElement ingresará aleatoriamente lo que nosotros especifiquemos, en este caso algunas veces ingresará el teléfono 123456789 y otras veces ingresará 987654321.</w:t>
       </w:r>
     </w:p>
     <w:p>
@@ -1444,39 +1010,7 @@
         </w:numPr>
       </w:pPr>
       <w:r>
-        <w:t xml:space="preserve">Debemos llamar estos campos desde el </w:t>
-      </w:r>
-      <w:proofErr w:type="spellStart"/>
-      <w:r>
-        <w:t>seeder</w:t>
-      </w:r>
-      <w:proofErr w:type="spellEnd"/>
-      <w:r>
-        <w:t xml:space="preserve"> (sembrador), precisamente para lograr insertarlos o sembrarlos en la tabla de la BD. Vamos a la ruta </w:t>
-      </w:r>
-      <w:proofErr w:type="spellStart"/>
-      <w:r>
-        <w:t>database</w:t>
-      </w:r>
-      <w:proofErr w:type="spellEnd"/>
-      <w:r>
-        <w:t>/</w:t>
-      </w:r>
-      <w:proofErr w:type="spellStart"/>
-      <w:r>
-        <w:t>seeders</w:t>
-      </w:r>
-      <w:proofErr w:type="spellEnd"/>
-      <w:r>
-        <w:t xml:space="preserve"> y ubicamos </w:t>
-      </w:r>
-      <w:proofErr w:type="spellStart"/>
-      <w:r>
-        <w:t>DatabaseSeeder.php</w:t>
-      </w:r>
-      <w:proofErr w:type="spellEnd"/>
-      <w:r>
-        <w:t>. Allí codificamos:</w:t>
+        <w:t>Debemos llamar estos campos desde el seeder (sembrador), precisamente para lograr insertarlos o sembrarlos en la tabla de la BD. Vamos a la ruta database/seeders y ubicamos DatabaseSeeder.php. Allí codificamos:</w:t>
       </w:r>
     </w:p>
     <w:p>

</xml_diff>